<commit_message>
Ispravljene greske iz formalne inspekcije
</commit_message>
<xml_diff>
--- a/Dokumentacija/Faza 02 - SSU i prototip/SSU A Prijava i odjava korisnika (K, V, M, A).docx
+++ b/Dokumentacija/Faza 02 - SSU i prototip/SSU A Prijava i odjava korisnika (K, V, M, A).docx
@@ -1,6 +1,6 @@
 
 <file path=word/document.xml><?xml version="1.0" encoding="utf-8"?>
-<w:document xmlns:wpc="http://schemas.microsoft.com/office/word/2010/wordprocessingCanvas" xmlns:cx="http://schemas.microsoft.com/office/drawing/2014/chartex" xmlns:cx1="http://schemas.microsoft.com/office/drawing/2015/9/8/chartex" xmlns:cx2="http://schemas.microsoft.com/office/drawing/2015/10/21/chartex" xmlns:cx3="http://schemas.microsoft.com/office/drawing/2016/5/9/chartex" xmlns:cx4="http://schemas.microsoft.com/office/drawing/2016/5/10/chartex" xmlns:cx5="http://schemas.microsoft.com/office/drawing/2016/5/11/chartex" xmlns:cx6="http://schemas.microsoft.com/office/drawing/2016/5/12/chartex" xmlns:cx7="http://schemas.microsoft.com/office/drawing/2016/5/13/chartex" xmlns:cx8="http://schemas.microsoft.com/office/drawing/2016/5/14/chartex" xmlns:mc="http://schemas.openxmlformats.org/markup-compatibility/2006" xmlns:aink="http://schemas.microsoft.com/office/drawing/2016/ink" xmlns:am3d="http://schemas.microsoft.com/office/drawing/2017/model3d" xmlns:o="urn:schemas-microsoft-com:office:office" xmlns:r="http://schemas.openxmlformats.org/officeDocument/2006/relationships" xmlns:m="http://schemas.openxmlformats.org/officeDocument/2006/math" xmlns:v="urn:schemas-microsoft-com:vml" xmlns:wp14="http://schemas.microsoft.com/office/word/2010/wordprocessingDrawing" xmlns:wp="http://schemas.openxmlformats.org/drawingml/2006/wordprocessingDrawing" xmlns:w10="urn:schemas-microsoft-com:office:word" xmlns:w="http://schemas.openxmlformats.org/wordprocessingml/2006/main" xmlns:w14="http://schemas.microsoft.com/office/word/2010/wordml" xmlns:w15="http://schemas.microsoft.com/office/word/2012/wordml" xmlns:w16cex="http://schemas.microsoft.com/office/word/2018/wordml/cex" xmlns:w16cid="http://schemas.microsoft.com/office/word/2016/wordml/cid" xmlns:w16="http://schemas.microsoft.com/office/word/2018/wordml" xmlns:w16se="http://schemas.microsoft.com/office/word/2015/wordml/symex" xmlns:wpg="http://schemas.microsoft.com/office/word/2010/wordprocessingGroup" xmlns:wpi="http://schemas.microsoft.com/office/word/2010/wordprocessingInk" xmlns:wne="http://schemas.microsoft.com/office/word/2006/wordml" xmlns:wps="http://schemas.microsoft.com/office/word/2010/wordprocessingShape" mc:Ignorable="w14 w15 w16se w16cid w16 w16cex wp14">
+<w:document xmlns:wpc="http://schemas.microsoft.com/office/word/2010/wordprocessingCanvas" xmlns:cx="http://schemas.microsoft.com/office/drawing/2014/chartex" xmlns:cx1="http://schemas.microsoft.com/office/drawing/2015/9/8/chartex" xmlns:cx2="http://schemas.microsoft.com/office/drawing/2015/10/21/chartex" xmlns:cx3="http://schemas.microsoft.com/office/drawing/2016/5/9/chartex" xmlns:cx4="http://schemas.microsoft.com/office/drawing/2016/5/10/chartex" xmlns:cx5="http://schemas.microsoft.com/office/drawing/2016/5/11/chartex" xmlns:cx6="http://schemas.microsoft.com/office/drawing/2016/5/12/chartex" xmlns:cx7="http://schemas.microsoft.com/office/drawing/2016/5/13/chartex" xmlns:cx8="http://schemas.microsoft.com/office/drawing/2016/5/14/chartex" xmlns:mc="http://schemas.openxmlformats.org/markup-compatibility/2006" xmlns:aink="http://schemas.microsoft.com/office/drawing/2016/ink" xmlns:am3d="http://schemas.microsoft.com/office/drawing/2017/model3d" xmlns:o="urn:schemas-microsoft-com:office:office" xmlns:r="http://schemas.openxmlformats.org/officeDocument/2006/relationships" xmlns:m="http://schemas.openxmlformats.org/officeDocument/2006/math" xmlns:v="urn:schemas-microsoft-com:vml" xmlns:wp14="http://schemas.microsoft.com/office/word/2010/wordprocessingDrawing" xmlns:wp="http://schemas.openxmlformats.org/drawingml/2006/wordprocessingDrawing" xmlns:w10="urn:schemas-microsoft-com:office:word" xmlns:w="http://schemas.openxmlformats.org/wordprocessingml/2006/main" xmlns:w14="http://schemas.microsoft.com/office/word/2010/wordml" xmlns:w15="http://schemas.microsoft.com/office/word/2012/wordml" xmlns:w16cid="http://schemas.microsoft.com/office/word/2016/wordml/cid" xmlns:w16se="http://schemas.microsoft.com/office/word/2015/wordml/symex" xmlns:wpg="http://schemas.microsoft.com/office/word/2010/wordprocessingGroup" xmlns:wpi="http://schemas.microsoft.com/office/word/2010/wordprocessingInk" xmlns:wne="http://schemas.microsoft.com/office/word/2006/wordml" xmlns:wps="http://schemas.microsoft.com/office/word/2010/wordprocessingShape" mc:Ignorable="w14 w15 w16se w16cid wp14">
   <w:body>
     <w:p>
       <w:pPr>
@@ -195,21 +195,7 @@
         <w:rPr>
           <w:lang w:val="sr-Latn-RS"/>
         </w:rPr>
-        <w:t xml:space="preserve">Projekat "Slatki zalogaj" </w:t>
-      </w:r>
-      <w:proofErr w:type="spellStart"/>
-      <w:r>
-        <w:rPr>
-          <w:lang w:val="sr-Latn-RS"/>
-        </w:rPr>
-        <w:t>ketering</w:t>
-      </w:r>
-      <w:proofErr w:type="spellEnd"/>
-      <w:r>
-        <w:rPr>
-          <w:lang w:val="sr-Latn-RS"/>
-        </w:rPr>
-        <w:t xml:space="preserve"> servis</w:t>
+        <w:t>Projekat "Slatki zalogaj" ketering servis</w:t>
       </w:r>
     </w:p>
     <w:p>
@@ -1927,21 +1913,7 @@
         <w:rPr>
           <w:lang w:val="sr-Latn-RS"/>
         </w:rPr>
-        <w:t xml:space="preserve">a, </w:t>
-      </w:r>
-      <w:proofErr w:type="spellStart"/>
-      <w:r>
-        <w:rPr>
-          <w:lang w:val="sr-Latn-RS"/>
-        </w:rPr>
-        <w:t>validacije</w:t>
-      </w:r>
-      <w:proofErr w:type="spellEnd"/>
-      <w:r>
-        <w:rPr>
-          <w:lang w:val="sr-Latn-RS"/>
-        </w:rPr>
-        <w:t xml:space="preserve"> i testiranja </w:t>
+        <w:t xml:space="preserve">a, validacije i testiranja </w:t>
       </w:r>
       <w:r>
         <w:rPr>
@@ -2075,84 +2047,12 @@
           <w:lang w:val="sr-Latn-RS"/>
         </w:rPr>
       </w:pPr>
-      <w:proofErr w:type="spellStart"/>
-      <w:r>
-        <w:rPr>
-          <w:lang w:val="sr-Latn-RS"/>
-        </w:rPr>
-        <w:t>Guidelines</w:t>
-      </w:r>
-      <w:proofErr w:type="spellEnd"/>
-      <w:r>
-        <w:rPr>
-          <w:lang w:val="sr-Latn-RS"/>
-        </w:rPr>
-        <w:t xml:space="preserve"> – </w:t>
-      </w:r>
-      <w:proofErr w:type="spellStart"/>
-      <w:r>
-        <w:rPr>
-          <w:lang w:val="sr-Latn-RS"/>
-        </w:rPr>
-        <w:t>Use</w:t>
-      </w:r>
-      <w:proofErr w:type="spellEnd"/>
-      <w:r>
-        <w:rPr>
-          <w:lang w:val="sr-Latn-RS"/>
-        </w:rPr>
-        <w:t xml:space="preserve"> </w:t>
-      </w:r>
-      <w:proofErr w:type="spellStart"/>
-      <w:r>
-        <w:rPr>
-          <w:lang w:val="sr-Latn-RS"/>
-        </w:rPr>
-        <w:t>Case</w:t>
-      </w:r>
-      <w:proofErr w:type="spellEnd"/>
-      <w:r>
-        <w:rPr>
-          <w:lang w:val="sr-Latn-RS"/>
-        </w:rPr>
-        <w:t xml:space="preserve">, </w:t>
-      </w:r>
-      <w:proofErr w:type="spellStart"/>
-      <w:r>
-        <w:rPr>
-          <w:lang w:val="sr-Latn-RS"/>
-        </w:rPr>
-        <w:t>Rational</w:t>
-      </w:r>
-      <w:proofErr w:type="spellEnd"/>
-      <w:r>
-        <w:rPr>
-          <w:lang w:val="sr-Latn-RS"/>
-        </w:rPr>
-        <w:t xml:space="preserve"> </w:t>
-      </w:r>
-      <w:proofErr w:type="spellStart"/>
-      <w:r>
-        <w:rPr>
-          <w:lang w:val="sr-Latn-RS"/>
-        </w:rPr>
-        <w:t>Unified</w:t>
-      </w:r>
-      <w:proofErr w:type="spellEnd"/>
-      <w:r>
-        <w:rPr>
-          <w:lang w:val="sr-Latn-RS"/>
-        </w:rPr>
-        <w:t xml:space="preserve"> </w:t>
-      </w:r>
-      <w:proofErr w:type="spellStart"/>
-      <w:r>
-        <w:rPr>
-          <w:lang w:val="sr-Latn-RS"/>
-        </w:rPr>
-        <w:t>Process</w:t>
-      </w:r>
-      <w:proofErr w:type="spellEnd"/>
+      <w:r>
+        <w:rPr>
+          <w:lang w:val="sr-Latn-RS"/>
+        </w:rPr>
+        <w:t>Guidelines – Use Case, Rational Unified Process</w:t>
+      </w:r>
       <w:r>
         <w:rPr>
           <w:lang w:val="sr-Latn-RS"/>
@@ -2173,98 +2073,12 @@
           <w:lang w:val="sr-Latn-RS"/>
         </w:rPr>
       </w:pPr>
-      <w:proofErr w:type="spellStart"/>
-      <w:r>
-        <w:rPr>
-          <w:lang w:val="sr-Latn-RS"/>
-        </w:rPr>
-        <w:t>Guidelines</w:t>
-      </w:r>
-      <w:proofErr w:type="spellEnd"/>
-      <w:r>
-        <w:rPr>
-          <w:lang w:val="sr-Latn-RS"/>
-        </w:rPr>
-        <w:t xml:space="preserve"> – </w:t>
-      </w:r>
-      <w:proofErr w:type="spellStart"/>
-      <w:r>
-        <w:rPr>
-          <w:lang w:val="sr-Latn-RS"/>
-        </w:rPr>
-        <w:t>Use</w:t>
-      </w:r>
-      <w:proofErr w:type="spellEnd"/>
-      <w:r>
-        <w:rPr>
-          <w:lang w:val="sr-Latn-RS"/>
-        </w:rPr>
-        <w:t xml:space="preserve"> </w:t>
-      </w:r>
-      <w:proofErr w:type="spellStart"/>
-      <w:r>
-        <w:rPr>
-          <w:lang w:val="sr-Latn-RS"/>
-        </w:rPr>
-        <w:t>Case</w:t>
-      </w:r>
-      <w:proofErr w:type="spellEnd"/>
-      <w:r>
-        <w:rPr>
-          <w:lang w:val="sr-Latn-RS"/>
-        </w:rPr>
-        <w:t xml:space="preserve"> </w:t>
-      </w:r>
-      <w:proofErr w:type="spellStart"/>
-      <w:r>
-        <w:rPr>
-          <w:lang w:val="sr-Latn-RS"/>
-        </w:rPr>
-        <w:t>Storyboard</w:t>
-      </w:r>
-      <w:proofErr w:type="spellEnd"/>
-      <w:r>
-        <w:rPr>
-          <w:lang w:val="sr-Latn-RS"/>
-        </w:rPr>
-        <w:t xml:space="preserve">, </w:t>
-      </w:r>
-      <w:proofErr w:type="spellStart"/>
-      <w:r>
-        <w:rPr>
-          <w:lang w:val="sr-Latn-RS"/>
-        </w:rPr>
-        <w:t>Rational</w:t>
-      </w:r>
-      <w:proofErr w:type="spellEnd"/>
-      <w:r>
-        <w:rPr>
-          <w:lang w:val="sr-Latn-RS"/>
-        </w:rPr>
-        <w:t xml:space="preserve"> </w:t>
-      </w:r>
-      <w:proofErr w:type="spellStart"/>
-      <w:r>
-        <w:rPr>
-          <w:lang w:val="sr-Latn-RS"/>
-        </w:rPr>
-        <w:t>Unified</w:t>
-      </w:r>
-      <w:proofErr w:type="spellEnd"/>
-      <w:r>
-        <w:rPr>
-          <w:lang w:val="sr-Latn-RS"/>
-        </w:rPr>
-        <w:t xml:space="preserve"> </w:t>
-      </w:r>
-      <w:proofErr w:type="spellStart"/>
-      <w:r>
-        <w:rPr>
-          <w:lang w:val="sr-Latn-RS"/>
-        </w:rPr>
-        <w:t>Process</w:t>
-      </w:r>
-      <w:proofErr w:type="spellEnd"/>
+      <w:r>
+        <w:rPr>
+          <w:lang w:val="sr-Latn-RS"/>
+        </w:rPr>
+        <w:t>Guidelines – Use Case Storyboard, Rational Unified Process</w:t>
+      </w:r>
       <w:r>
         <w:rPr>
           <w:lang w:val="sr-Latn-RS"/>
@@ -2717,8 +2531,6 @@
         </w:rPr>
         <w:t>Administrator će imati pregled svih korisnika sistema.</w:t>
       </w:r>
-      <w:bookmarkStart w:id="18" w:name="_GoBack"/>
-      <w:bookmarkEnd w:id="18"/>
     </w:p>
     <w:p>
       <w:pPr>
@@ -2782,44 +2594,121 @@
           <w:lang w:val="sr-Latn-RS"/>
         </w:rPr>
       </w:pPr>
-      <w:bookmarkStart w:id="19" w:name="_bookmark8"/>
-      <w:bookmarkStart w:id="20" w:name="_Toc35778154"/>
+      <w:bookmarkStart w:id="18" w:name="_bookmark8"/>
+      <w:bookmarkStart w:id="19" w:name="_Toc35778154"/>
+      <w:bookmarkEnd w:id="18"/>
+      <w:r>
+        <w:rPr>
+          <w:lang w:val="sr-Latn-RS"/>
+        </w:rPr>
+        <w:t xml:space="preserve">Korisnik </w:t>
+      </w:r>
+      <w:r>
+        <w:rPr>
+          <w:lang w:val="sr-Latn-RS"/>
+        </w:rPr>
+        <w:t>pristupa</w:t>
+      </w:r>
+      <w:r>
+        <w:rPr>
+          <w:lang w:val="sr-Latn-RS"/>
+        </w:rPr>
+        <w:t xml:space="preserve"> </w:t>
+      </w:r>
+      <w:r>
+        <w:rPr>
+          <w:lang w:val="sr-Latn-RS"/>
+        </w:rPr>
+        <w:t>prijavi</w:t>
+      </w:r>
+      <w:r>
+        <w:rPr>
+          <w:lang w:val="sr-Latn-RS"/>
+        </w:rPr>
+        <w:t xml:space="preserve"> </w:t>
+      </w:r>
+      <w:r>
+        <w:rPr>
+          <w:lang w:val="sr-Latn-RS"/>
+        </w:rPr>
+        <w:t>na sistem</w:t>
+      </w:r>
       <w:bookmarkEnd w:id="19"/>
-      <w:r>
-        <w:rPr>
-          <w:lang w:val="sr-Latn-RS"/>
-        </w:rPr>
-        <w:t xml:space="preserve">Korisnik </w:t>
-      </w:r>
-      <w:r>
-        <w:rPr>
-          <w:lang w:val="sr-Latn-RS"/>
-        </w:rPr>
-        <w:t>pristupa</w:t>
-      </w:r>
-      <w:r>
-        <w:rPr>
-          <w:lang w:val="sr-Latn-RS"/>
-        </w:rPr>
-        <w:t xml:space="preserve"> </w:t>
-      </w:r>
-      <w:r>
-        <w:rPr>
-          <w:lang w:val="sr-Latn-RS"/>
-        </w:rPr>
-        <w:t>prijavi</w:t>
-      </w:r>
-      <w:r>
-        <w:rPr>
-          <w:lang w:val="sr-Latn-RS"/>
-        </w:rPr>
-        <w:t xml:space="preserve"> </w:t>
-      </w:r>
-      <w:r>
-        <w:rPr>
-          <w:lang w:val="sr-Latn-RS"/>
-        </w:rPr>
-        <w:t>na sistem</w:t>
+    </w:p>
+    <w:p>
+      <w:pPr>
+        <w:rPr>
+          <w:lang w:val="sr-Latn-RS"/>
+        </w:rPr>
+      </w:pPr>
+      <w:r>
+        <w:rPr>
+          <w:lang w:val="sr-Latn-RS"/>
+        </w:rPr>
+        <w:t>Korisnik</w:t>
+      </w:r>
+      <w:r>
+        <w:rPr>
+          <w:lang w:val="sr-Latn-RS"/>
+        </w:rPr>
+        <w:t xml:space="preserve"> (</w:t>
+      </w:r>
+      <w:r>
+        <w:rPr>
+          <w:lang w:val="sr-Latn-RS"/>
+        </w:rPr>
+        <w:t>mušterija, kuvar, menadžer, administrator</w:t>
+      </w:r>
+      <w:r>
+        <w:rPr>
+          <w:lang w:val="sr-Latn-RS"/>
+        </w:rPr>
+        <w:t xml:space="preserve">) </w:t>
+      </w:r>
+      <w:r>
+        <w:rPr>
+          <w:lang w:val="sr-Latn-RS"/>
+        </w:rPr>
+        <w:t>pr</w:t>
+      </w:r>
+      <w:r>
+        <w:rPr>
+          <w:lang w:val="sr-Latn-RS"/>
+        </w:rPr>
+        <w:t>itiskom na dugme „Prijava“ u gornjem desnom uglu izražava ž</w:t>
+      </w:r>
+      <w:r>
+        <w:rPr>
+          <w:lang w:val="sr-Latn-RS"/>
+        </w:rPr>
+        <w:t xml:space="preserve">elju da se </w:t>
+      </w:r>
+      <w:r>
+        <w:rPr>
+          <w:lang w:val="sr-Latn-RS"/>
+        </w:rPr>
+        <w:t xml:space="preserve">prijavi </w:t>
+      </w:r>
+      <w:r>
+        <w:rPr>
+          <w:lang w:val="sr-Latn-RS"/>
+        </w:rPr>
+        <w:t>na svoj nalog.</w:t>
+      </w:r>
+    </w:p>
+    <w:p>
+      <w:pPr>
+        <w:pStyle w:val="Heading3"/>
+        <w:rPr>
+          <w:lang w:val="sr-Latn-RS"/>
+        </w:rPr>
+      </w:pPr>
+      <w:bookmarkStart w:id="20" w:name="_Toc35778155"/>
+      <w:r>
+        <w:rPr>
+          <w:lang w:val="sr-Latn-RS"/>
+        </w:rPr>
+        <w:t>Otvara se forma za unos podataka</w:t>
       </w:r>
       <w:bookmarkEnd w:id="20"/>
     </w:p>
@@ -2833,55 +2722,31 @@
         <w:rPr>
           <w:lang w:val="sr-Latn-RS"/>
         </w:rPr>
-        <w:t>Korisnik</w:t>
-      </w:r>
-      <w:r>
-        <w:rPr>
-          <w:lang w:val="sr-Latn-RS"/>
-        </w:rPr>
-        <w:t xml:space="preserve"> (</w:t>
-      </w:r>
-      <w:r>
-        <w:rPr>
-          <w:lang w:val="sr-Latn-RS"/>
-        </w:rPr>
-        <w:t>mušterija, kuvar, menadžer, administrator</w:t>
-      </w:r>
-      <w:r>
-        <w:rPr>
-          <w:lang w:val="sr-Latn-RS"/>
-        </w:rPr>
-        <w:t xml:space="preserve">) </w:t>
-      </w:r>
-      <w:r>
-        <w:rPr>
-          <w:lang w:val="sr-Latn-RS"/>
-        </w:rPr>
-        <w:t>pr</w:t>
-      </w:r>
-      <w:r>
-        <w:rPr>
-          <w:lang w:val="sr-Latn-RS"/>
-        </w:rPr>
-        <w:t>itiskom na dugme „Prijava“ u gornjem desnom uglu izražava ž</w:t>
-      </w:r>
-      <w:r>
-        <w:rPr>
-          <w:lang w:val="sr-Latn-RS"/>
-        </w:rPr>
-        <w:t xml:space="preserve">elju da se </w:t>
-      </w:r>
-      <w:r>
-        <w:rPr>
-          <w:lang w:val="sr-Latn-RS"/>
-        </w:rPr>
-        <w:t xml:space="preserve">prijavi </w:t>
-      </w:r>
-      <w:r>
-        <w:rPr>
-          <w:lang w:val="sr-Latn-RS"/>
-        </w:rPr>
-        <w:t>na svoj nalog.</w:t>
+        <w:t>Nakon š</w:t>
+      </w:r>
+      <w:r>
+        <w:rPr>
+          <w:lang w:val="sr-Latn-RS"/>
+        </w:rPr>
+        <w:t>to korisnik pritisne dugme „Prijava“, u gornjem desnom uglu, ispod dugmeta „Prijava“</w:t>
+      </w:r>
+      <w:r>
+        <w:rPr>
+          <w:lang w:val="sr-Latn-RS"/>
+        </w:rPr>
+        <w:t xml:space="preserve"> </w:t>
+      </w:r>
+      <w:r>
+        <w:rPr>
+          <w:lang w:val="sr-Latn-RS"/>
+        </w:rPr>
+        <w:t>ć</w:t>
+      </w:r>
+      <w:r>
+        <w:rPr>
+          <w:lang w:val="sr-Latn-RS"/>
+        </w:rPr>
+        <w:t>e se pojaviti forma. U formu je neophodno uneti email adresu i lozinku.</w:t>
       </w:r>
     </w:p>
     <w:p>
@@ -2891,12 +2756,12 @@
           <w:lang w:val="sr-Latn-RS"/>
         </w:rPr>
       </w:pPr>
-      <w:bookmarkStart w:id="21" w:name="_Toc35778155"/>
-      <w:r>
-        <w:rPr>
-          <w:lang w:val="sr-Latn-RS"/>
-        </w:rPr>
-        <w:t>Otvara se forma za unos podataka</w:t>
+      <w:bookmarkStart w:id="21" w:name="_Toc35778156"/>
+      <w:r>
+        <w:rPr>
+          <w:lang w:val="sr-Latn-RS"/>
+        </w:rPr>
+        <w:t>Korisnik se uspešno prijavljuje na sistem</w:t>
       </w:r>
       <w:bookmarkEnd w:id="21"/>
     </w:p>
@@ -2910,60 +2775,21 @@
         <w:rPr>
           <w:lang w:val="sr-Latn-RS"/>
         </w:rPr>
-        <w:t>Nakon š</w:t>
-      </w:r>
-      <w:r>
-        <w:rPr>
-          <w:lang w:val="sr-Latn-RS"/>
-        </w:rPr>
-        <w:t>to korisnik pritisne dugme „Prijava“, u gornjem desnom uglu, ispod dugmeta „Prijava“</w:t>
+        <w:t>Ukoliko korisnik popuni sva polja, i ukoliko su sva polja ispravno popunjena, korisnik će pritiskom na dugme „prijavi“ biti uspešno ulogovan na sajt „Slatki zalogaj“. Na taj način će moći, na osnovu svojih privilegija, da pristupi različitim funkcionaln</w:t>
+      </w:r>
+      <w:bookmarkStart w:id="22" w:name="_GoBack"/>
+      <w:bookmarkEnd w:id="22"/>
+      <w:r>
+        <w:rPr>
+          <w:lang w:val="sr-Latn-RS"/>
+        </w:rPr>
+        <w:t>ostima sistema.</w:t>
       </w:r>
       <w:r>
         <w:rPr>
           <w:lang w:val="sr-Latn-RS"/>
         </w:rPr>
         <w:t xml:space="preserve"> </w:t>
-      </w:r>
-      <w:r>
-        <w:rPr>
-          <w:lang w:val="sr-Latn-RS"/>
-        </w:rPr>
-        <w:t>ć</w:t>
-      </w:r>
-      <w:r>
-        <w:rPr>
-          <w:lang w:val="sr-Latn-RS"/>
-        </w:rPr>
-        <w:t>e se pojaviti forma. U formu je neophodno uneti email adresu i lozinku.</w:t>
-      </w:r>
-    </w:p>
-    <w:p>
-      <w:pPr>
-        <w:pStyle w:val="Heading3"/>
-        <w:rPr>
-          <w:lang w:val="sr-Latn-RS"/>
-        </w:rPr>
-      </w:pPr>
-      <w:bookmarkStart w:id="22" w:name="_Toc35778156"/>
-      <w:r>
-        <w:rPr>
-          <w:lang w:val="sr-Latn-RS"/>
-        </w:rPr>
-        <w:t>Korisnik se uspešno prijavljuje na sistem</w:t>
-      </w:r>
-      <w:bookmarkEnd w:id="22"/>
-    </w:p>
-    <w:p>
-      <w:pPr>
-        <w:rPr>
-          <w:lang w:val="sr-Latn-RS"/>
-        </w:rPr>
-      </w:pPr>
-      <w:r>
-        <w:rPr>
-          <w:lang w:val="sr-Latn-RS"/>
-        </w:rPr>
-        <w:t>Ukoliko korisnik popuni sva polja, i ukoliko su sva polja ispravno popunjena, korisnik će pritiskom na dugme „prijavi“ biti uspešno ulogovan na sajt „Slatki zalogaj“. Na taj način će moći, na osnovu svojih privilegija, da pristupi različitim funkcionalnostima sistema.</w:t>
       </w:r>
     </w:p>
     <w:p>
@@ -3311,21 +3137,7 @@
         <w:rPr>
           <w:lang w:val="sr-Latn-RS"/>
         </w:rPr>
-        <w:t>uradi pritiskom na dugme „</w:t>
-      </w:r>
-      <w:proofErr w:type="spellStart"/>
-      <w:r>
-        <w:rPr>
-          <w:lang w:val="sr-Latn-RS"/>
-        </w:rPr>
-        <w:t>Izloguj</w:t>
-      </w:r>
-      <w:proofErr w:type="spellEnd"/>
-      <w:r>
-        <w:rPr>
-          <w:lang w:val="sr-Latn-RS"/>
-        </w:rPr>
-        <w:t xml:space="preserve"> me“</w:t>
+        <w:t>uradi pritiskom na dugme „Izloguj me“</w:t>
       </w:r>
       <w:r>
         <w:rPr>
@@ -3337,21 +3149,7 @@
         <w:rPr>
           <w:lang w:val="sr-Latn-RS"/>
         </w:rPr>
-        <w:t xml:space="preserve">to se korisnik </w:t>
-      </w:r>
-      <w:proofErr w:type="spellStart"/>
-      <w:r>
-        <w:rPr>
-          <w:lang w:val="sr-Latn-RS"/>
-        </w:rPr>
-        <w:t>izloguje</w:t>
-      </w:r>
-      <w:proofErr w:type="spellEnd"/>
-      <w:r>
-        <w:rPr>
-          <w:lang w:val="sr-Latn-RS"/>
-        </w:rPr>
-        <w:t>, p</w:t>
+        <w:t>to se korisnik izloguje, p</w:t>
       </w:r>
       <w:r>
         <w:rPr>
@@ -3587,16 +3385,8 @@
         <w:rPr>
           <w:lang w:val="sr-Latn-RS"/>
         </w:rPr>
-        <w:t xml:space="preserve">, kako ne bi morao da ponovo unosi </w:t>
-      </w:r>
-      <w:proofErr w:type="spellStart"/>
-      <w:r>
-        <w:rPr>
-          <w:lang w:val="sr-Latn-RS"/>
-        </w:rPr>
-        <w:t>kredencijale</w:t>
-      </w:r>
-      <w:proofErr w:type="spellEnd"/>
+        <w:t>, kako ne bi morao da ponovo unosi kredencijale</w:t>
+      </w:r>
       <w:r>
         <w:rPr>
           <w:lang w:val="sr-Latn-RS"/>
@@ -4090,7 +3880,7 @@
 </file>
 
 <file path=word/endnotes.xml><?xml version="1.0" encoding="utf-8"?>
-<w:endnotes xmlns:wpc="http://schemas.microsoft.com/office/word/2010/wordprocessingCanvas" xmlns:cx="http://schemas.microsoft.com/office/drawing/2014/chartex" xmlns:cx1="http://schemas.microsoft.com/office/drawing/2015/9/8/chartex" xmlns:cx2="http://schemas.microsoft.com/office/drawing/2015/10/21/chartex" xmlns:cx3="http://schemas.microsoft.com/office/drawing/2016/5/9/chartex" xmlns:cx4="http://schemas.microsoft.com/office/drawing/2016/5/10/chartex" xmlns:cx5="http://schemas.microsoft.com/office/drawing/2016/5/11/chartex" xmlns:cx6="http://schemas.microsoft.com/office/drawing/2016/5/12/chartex" xmlns:cx7="http://schemas.microsoft.com/office/drawing/2016/5/13/chartex" xmlns:cx8="http://schemas.microsoft.com/office/drawing/2016/5/14/chartex" xmlns:mc="http://schemas.openxmlformats.org/markup-compatibility/2006" xmlns:aink="http://schemas.microsoft.com/office/drawing/2016/ink" xmlns:am3d="http://schemas.microsoft.com/office/drawing/2017/model3d" xmlns:o="urn:schemas-microsoft-com:office:office" xmlns:r="http://schemas.openxmlformats.org/officeDocument/2006/relationships" xmlns:m="http://schemas.openxmlformats.org/officeDocument/2006/math" xmlns:v="urn:schemas-microsoft-com:vml" xmlns:wp14="http://schemas.microsoft.com/office/word/2010/wordprocessingDrawing" xmlns:wp="http://schemas.openxmlformats.org/drawingml/2006/wordprocessingDrawing" xmlns:w10="urn:schemas-microsoft-com:office:word" xmlns:w="http://schemas.openxmlformats.org/wordprocessingml/2006/main" xmlns:w14="http://schemas.microsoft.com/office/word/2010/wordml" xmlns:w15="http://schemas.microsoft.com/office/word/2012/wordml" xmlns:w16cex="http://schemas.microsoft.com/office/word/2018/wordml/cex" xmlns:w16cid="http://schemas.microsoft.com/office/word/2016/wordml/cid" xmlns:w16="http://schemas.microsoft.com/office/word/2018/wordml" xmlns:w16se="http://schemas.microsoft.com/office/word/2015/wordml/symex" xmlns:wpg="http://schemas.microsoft.com/office/word/2010/wordprocessingGroup" xmlns:wpi="http://schemas.microsoft.com/office/word/2010/wordprocessingInk" xmlns:wne="http://schemas.microsoft.com/office/word/2006/wordml" xmlns:wps="http://schemas.microsoft.com/office/word/2010/wordprocessingShape" mc:Ignorable="w14 w15 w16se w16cid w16 w16cex wp14">
+<w:endnotes xmlns:wpc="http://schemas.microsoft.com/office/word/2010/wordprocessingCanvas" xmlns:cx="http://schemas.microsoft.com/office/drawing/2014/chartex" xmlns:cx1="http://schemas.microsoft.com/office/drawing/2015/9/8/chartex" xmlns:cx2="http://schemas.microsoft.com/office/drawing/2015/10/21/chartex" xmlns:cx3="http://schemas.microsoft.com/office/drawing/2016/5/9/chartex" xmlns:cx4="http://schemas.microsoft.com/office/drawing/2016/5/10/chartex" xmlns:cx5="http://schemas.microsoft.com/office/drawing/2016/5/11/chartex" xmlns:cx6="http://schemas.microsoft.com/office/drawing/2016/5/12/chartex" xmlns:cx7="http://schemas.microsoft.com/office/drawing/2016/5/13/chartex" xmlns:cx8="http://schemas.microsoft.com/office/drawing/2016/5/14/chartex" xmlns:mc="http://schemas.openxmlformats.org/markup-compatibility/2006" xmlns:aink="http://schemas.microsoft.com/office/drawing/2016/ink" xmlns:am3d="http://schemas.microsoft.com/office/drawing/2017/model3d" xmlns:o="urn:schemas-microsoft-com:office:office" xmlns:r="http://schemas.openxmlformats.org/officeDocument/2006/relationships" xmlns:m="http://schemas.openxmlformats.org/officeDocument/2006/math" xmlns:v="urn:schemas-microsoft-com:vml" xmlns:wp14="http://schemas.microsoft.com/office/word/2010/wordprocessingDrawing" xmlns:wp="http://schemas.openxmlformats.org/drawingml/2006/wordprocessingDrawing" xmlns:w10="urn:schemas-microsoft-com:office:word" xmlns:w="http://schemas.openxmlformats.org/wordprocessingml/2006/main" xmlns:w14="http://schemas.microsoft.com/office/word/2010/wordml" xmlns:w15="http://schemas.microsoft.com/office/word/2012/wordml" xmlns:w16cid="http://schemas.microsoft.com/office/word/2016/wordml/cid" xmlns:w16se="http://schemas.microsoft.com/office/word/2015/wordml/symex" xmlns:wpg="http://schemas.microsoft.com/office/word/2010/wordprocessingGroup" xmlns:wpi="http://schemas.microsoft.com/office/word/2010/wordprocessingInk" xmlns:wne="http://schemas.microsoft.com/office/word/2006/wordml" xmlns:wps="http://schemas.microsoft.com/office/word/2010/wordprocessingShape" mc:Ignorable="w14 w15 w16se w16cid wp14">
   <w:endnote w:type="separator" w:id="-1">
     <w:p>
       <w:r>
@@ -4109,7 +3899,7 @@
 </file>
 
 <file path=word/footer1.xml><?xml version="1.0" encoding="utf-8"?>
-<w:ftr xmlns:wpc="http://schemas.microsoft.com/office/word/2010/wordprocessingCanvas" xmlns:cx="http://schemas.microsoft.com/office/drawing/2014/chartex" xmlns:cx1="http://schemas.microsoft.com/office/drawing/2015/9/8/chartex" xmlns:cx2="http://schemas.microsoft.com/office/drawing/2015/10/21/chartex" xmlns:cx3="http://schemas.microsoft.com/office/drawing/2016/5/9/chartex" xmlns:cx4="http://schemas.microsoft.com/office/drawing/2016/5/10/chartex" xmlns:cx5="http://schemas.microsoft.com/office/drawing/2016/5/11/chartex" xmlns:cx6="http://schemas.microsoft.com/office/drawing/2016/5/12/chartex" xmlns:cx7="http://schemas.microsoft.com/office/drawing/2016/5/13/chartex" xmlns:cx8="http://schemas.microsoft.com/office/drawing/2016/5/14/chartex" xmlns:mc="http://schemas.openxmlformats.org/markup-compatibility/2006" xmlns:aink="http://schemas.microsoft.com/office/drawing/2016/ink" xmlns:am3d="http://schemas.microsoft.com/office/drawing/2017/model3d" xmlns:o="urn:schemas-microsoft-com:office:office" xmlns:r="http://schemas.openxmlformats.org/officeDocument/2006/relationships" xmlns:m="http://schemas.openxmlformats.org/officeDocument/2006/math" xmlns:v="urn:schemas-microsoft-com:vml" xmlns:wp14="http://schemas.microsoft.com/office/word/2010/wordprocessingDrawing" xmlns:wp="http://schemas.openxmlformats.org/drawingml/2006/wordprocessingDrawing" xmlns:w10="urn:schemas-microsoft-com:office:word" xmlns:w="http://schemas.openxmlformats.org/wordprocessingml/2006/main" xmlns:w14="http://schemas.microsoft.com/office/word/2010/wordml" xmlns:w15="http://schemas.microsoft.com/office/word/2012/wordml" xmlns:w16cex="http://schemas.microsoft.com/office/word/2018/wordml/cex" xmlns:w16cid="http://schemas.microsoft.com/office/word/2016/wordml/cid" xmlns:w16="http://schemas.microsoft.com/office/word/2018/wordml" xmlns:w16se="http://schemas.microsoft.com/office/word/2015/wordml/symex" xmlns:wpg="http://schemas.microsoft.com/office/word/2010/wordprocessingGroup" xmlns:wpi="http://schemas.microsoft.com/office/word/2010/wordprocessingInk" xmlns:wne="http://schemas.microsoft.com/office/word/2006/wordml" xmlns:wps="http://schemas.microsoft.com/office/word/2010/wordprocessingShape" mc:Ignorable="w14 w15 w16se w16cid w16 w16cex wp14">
+<w:ftr xmlns:wpc="http://schemas.microsoft.com/office/word/2010/wordprocessingCanvas" xmlns:cx="http://schemas.microsoft.com/office/drawing/2014/chartex" xmlns:cx1="http://schemas.microsoft.com/office/drawing/2015/9/8/chartex" xmlns:cx2="http://schemas.microsoft.com/office/drawing/2015/10/21/chartex" xmlns:cx3="http://schemas.microsoft.com/office/drawing/2016/5/9/chartex" xmlns:cx4="http://schemas.microsoft.com/office/drawing/2016/5/10/chartex" xmlns:cx5="http://schemas.microsoft.com/office/drawing/2016/5/11/chartex" xmlns:cx6="http://schemas.microsoft.com/office/drawing/2016/5/12/chartex" xmlns:cx7="http://schemas.microsoft.com/office/drawing/2016/5/13/chartex" xmlns:cx8="http://schemas.microsoft.com/office/drawing/2016/5/14/chartex" xmlns:mc="http://schemas.openxmlformats.org/markup-compatibility/2006" xmlns:aink="http://schemas.microsoft.com/office/drawing/2016/ink" xmlns:am3d="http://schemas.microsoft.com/office/drawing/2017/model3d" xmlns:o="urn:schemas-microsoft-com:office:office" xmlns:r="http://schemas.openxmlformats.org/officeDocument/2006/relationships" xmlns:m="http://schemas.openxmlformats.org/officeDocument/2006/math" xmlns:v="urn:schemas-microsoft-com:vml" xmlns:wp14="http://schemas.microsoft.com/office/word/2010/wordprocessingDrawing" xmlns:wp="http://schemas.openxmlformats.org/drawingml/2006/wordprocessingDrawing" xmlns:w10="urn:schemas-microsoft-com:office:word" xmlns:w="http://schemas.openxmlformats.org/wordprocessingml/2006/main" xmlns:w14="http://schemas.microsoft.com/office/word/2010/wordml" xmlns:w15="http://schemas.microsoft.com/office/word/2012/wordml" xmlns:w16cid="http://schemas.microsoft.com/office/word/2016/wordml/cid" xmlns:w16se="http://schemas.microsoft.com/office/word/2015/wordml/symex" xmlns:wpg="http://schemas.microsoft.com/office/word/2010/wordprocessingGroup" xmlns:wpi="http://schemas.microsoft.com/office/word/2010/wordprocessingInk" xmlns:wne="http://schemas.microsoft.com/office/word/2006/wordml" xmlns:wps="http://schemas.microsoft.com/office/word/2010/wordprocessingShape" mc:Ignorable="w14 w15 w16se w16cid wp14">
   <w:sdt>
     <w:sdtPr>
       <w:id w:val="1404871289"/>
@@ -4157,7 +3947,7 @@
 </file>
 
 <file path=word/footnotes.xml><?xml version="1.0" encoding="utf-8"?>
-<w:footnotes xmlns:wpc="http://schemas.microsoft.com/office/word/2010/wordprocessingCanvas" xmlns:cx="http://schemas.microsoft.com/office/drawing/2014/chartex" xmlns:cx1="http://schemas.microsoft.com/office/drawing/2015/9/8/chartex" xmlns:cx2="http://schemas.microsoft.com/office/drawing/2015/10/21/chartex" xmlns:cx3="http://schemas.microsoft.com/office/drawing/2016/5/9/chartex" xmlns:cx4="http://schemas.microsoft.com/office/drawing/2016/5/10/chartex" xmlns:cx5="http://schemas.microsoft.com/office/drawing/2016/5/11/chartex" xmlns:cx6="http://schemas.microsoft.com/office/drawing/2016/5/12/chartex" xmlns:cx7="http://schemas.microsoft.com/office/drawing/2016/5/13/chartex" xmlns:cx8="http://schemas.microsoft.com/office/drawing/2016/5/14/chartex" xmlns:mc="http://schemas.openxmlformats.org/markup-compatibility/2006" xmlns:aink="http://schemas.microsoft.com/office/drawing/2016/ink" xmlns:am3d="http://schemas.microsoft.com/office/drawing/2017/model3d" xmlns:o="urn:schemas-microsoft-com:office:office" xmlns:r="http://schemas.openxmlformats.org/officeDocument/2006/relationships" xmlns:m="http://schemas.openxmlformats.org/officeDocument/2006/math" xmlns:v="urn:schemas-microsoft-com:vml" xmlns:wp14="http://schemas.microsoft.com/office/word/2010/wordprocessingDrawing" xmlns:wp="http://schemas.openxmlformats.org/drawingml/2006/wordprocessingDrawing" xmlns:w10="urn:schemas-microsoft-com:office:word" xmlns:w="http://schemas.openxmlformats.org/wordprocessingml/2006/main" xmlns:w14="http://schemas.microsoft.com/office/word/2010/wordml" xmlns:w15="http://schemas.microsoft.com/office/word/2012/wordml" xmlns:w16cex="http://schemas.microsoft.com/office/word/2018/wordml/cex" xmlns:w16cid="http://schemas.microsoft.com/office/word/2016/wordml/cid" xmlns:w16="http://schemas.microsoft.com/office/word/2018/wordml" xmlns:w16se="http://schemas.microsoft.com/office/word/2015/wordml/symex" xmlns:wpg="http://schemas.microsoft.com/office/word/2010/wordprocessingGroup" xmlns:wpi="http://schemas.microsoft.com/office/word/2010/wordprocessingInk" xmlns:wne="http://schemas.microsoft.com/office/word/2006/wordml" xmlns:wps="http://schemas.microsoft.com/office/word/2010/wordprocessingShape" mc:Ignorable="w14 w15 w16se w16cid w16 w16cex wp14">
+<w:footnotes xmlns:wpc="http://schemas.microsoft.com/office/word/2010/wordprocessingCanvas" xmlns:cx="http://schemas.microsoft.com/office/drawing/2014/chartex" xmlns:cx1="http://schemas.microsoft.com/office/drawing/2015/9/8/chartex" xmlns:cx2="http://schemas.microsoft.com/office/drawing/2015/10/21/chartex" xmlns:cx3="http://schemas.microsoft.com/office/drawing/2016/5/9/chartex" xmlns:cx4="http://schemas.microsoft.com/office/drawing/2016/5/10/chartex" xmlns:cx5="http://schemas.microsoft.com/office/drawing/2016/5/11/chartex" xmlns:cx6="http://schemas.microsoft.com/office/drawing/2016/5/12/chartex" xmlns:cx7="http://schemas.microsoft.com/office/drawing/2016/5/13/chartex" xmlns:cx8="http://schemas.microsoft.com/office/drawing/2016/5/14/chartex" xmlns:mc="http://schemas.openxmlformats.org/markup-compatibility/2006" xmlns:aink="http://schemas.microsoft.com/office/drawing/2016/ink" xmlns:am3d="http://schemas.microsoft.com/office/drawing/2017/model3d" xmlns:o="urn:schemas-microsoft-com:office:office" xmlns:r="http://schemas.openxmlformats.org/officeDocument/2006/relationships" xmlns:m="http://schemas.openxmlformats.org/officeDocument/2006/math" xmlns:v="urn:schemas-microsoft-com:vml" xmlns:wp14="http://schemas.microsoft.com/office/word/2010/wordprocessingDrawing" xmlns:wp="http://schemas.openxmlformats.org/drawingml/2006/wordprocessingDrawing" xmlns:w10="urn:schemas-microsoft-com:office:word" xmlns:w="http://schemas.openxmlformats.org/wordprocessingml/2006/main" xmlns:w14="http://schemas.microsoft.com/office/word/2010/wordml" xmlns:w15="http://schemas.microsoft.com/office/word/2012/wordml" xmlns:w16cid="http://schemas.microsoft.com/office/word/2016/wordml/cid" xmlns:w16se="http://schemas.microsoft.com/office/word/2015/wordml/symex" xmlns:wpg="http://schemas.microsoft.com/office/word/2010/wordprocessingGroup" xmlns:wpi="http://schemas.microsoft.com/office/word/2010/wordprocessingInk" xmlns:wne="http://schemas.microsoft.com/office/word/2006/wordml" xmlns:wps="http://schemas.microsoft.com/office/word/2010/wordprocessingShape" mc:Ignorable="w14 w15 w16se w16cid wp14">
   <w:footnote w:type="separator" w:id="-1">
     <w:p>
       <w:r>
@@ -4176,7 +3966,7 @@
 </file>
 
 <file path=word/numbering.xml><?xml version="1.0" encoding="utf-8"?>
-<w:numbering xmlns:wpc="http://schemas.microsoft.com/office/word/2010/wordprocessingCanvas" xmlns:cx="http://schemas.microsoft.com/office/drawing/2014/chartex" xmlns:cx1="http://schemas.microsoft.com/office/drawing/2015/9/8/chartex" xmlns:cx2="http://schemas.microsoft.com/office/drawing/2015/10/21/chartex" xmlns:cx3="http://schemas.microsoft.com/office/drawing/2016/5/9/chartex" xmlns:cx4="http://schemas.microsoft.com/office/drawing/2016/5/10/chartex" xmlns:cx5="http://schemas.microsoft.com/office/drawing/2016/5/11/chartex" xmlns:cx6="http://schemas.microsoft.com/office/drawing/2016/5/12/chartex" xmlns:cx7="http://schemas.microsoft.com/office/drawing/2016/5/13/chartex" xmlns:cx8="http://schemas.microsoft.com/office/drawing/2016/5/14/chartex" xmlns:mc="http://schemas.openxmlformats.org/markup-compatibility/2006" xmlns:aink="http://schemas.microsoft.com/office/drawing/2016/ink" xmlns:am3d="http://schemas.microsoft.com/office/drawing/2017/model3d" xmlns:o="urn:schemas-microsoft-com:office:office" xmlns:r="http://schemas.openxmlformats.org/officeDocument/2006/relationships" xmlns:m="http://schemas.openxmlformats.org/officeDocument/2006/math" xmlns:v="urn:schemas-microsoft-com:vml" xmlns:wp14="http://schemas.microsoft.com/office/word/2010/wordprocessingDrawing" xmlns:wp="http://schemas.openxmlformats.org/drawingml/2006/wordprocessingDrawing" xmlns:w10="urn:schemas-microsoft-com:office:word" xmlns:w="http://schemas.openxmlformats.org/wordprocessingml/2006/main" xmlns:w14="http://schemas.microsoft.com/office/word/2010/wordml" xmlns:w15="http://schemas.microsoft.com/office/word/2012/wordml" xmlns:w16cex="http://schemas.microsoft.com/office/word/2018/wordml/cex" xmlns:w16cid="http://schemas.microsoft.com/office/word/2016/wordml/cid" xmlns:w16="http://schemas.microsoft.com/office/word/2018/wordml" xmlns:w16se="http://schemas.microsoft.com/office/word/2015/wordml/symex" xmlns:wpg="http://schemas.microsoft.com/office/word/2010/wordprocessingGroup" xmlns:wpi="http://schemas.microsoft.com/office/word/2010/wordprocessingInk" xmlns:wne="http://schemas.microsoft.com/office/word/2006/wordml" xmlns:wps="http://schemas.microsoft.com/office/word/2010/wordprocessingShape" mc:Ignorable="w14 w15 w16se w16cid w16 w16cex wp14">
+<w:numbering xmlns:wpc="http://schemas.microsoft.com/office/word/2010/wordprocessingCanvas" xmlns:cx="http://schemas.microsoft.com/office/drawing/2014/chartex" xmlns:cx1="http://schemas.microsoft.com/office/drawing/2015/9/8/chartex" xmlns:cx2="http://schemas.microsoft.com/office/drawing/2015/10/21/chartex" xmlns:cx3="http://schemas.microsoft.com/office/drawing/2016/5/9/chartex" xmlns:cx4="http://schemas.microsoft.com/office/drawing/2016/5/10/chartex" xmlns:cx5="http://schemas.microsoft.com/office/drawing/2016/5/11/chartex" xmlns:cx6="http://schemas.microsoft.com/office/drawing/2016/5/12/chartex" xmlns:cx7="http://schemas.microsoft.com/office/drawing/2016/5/13/chartex" xmlns:cx8="http://schemas.microsoft.com/office/drawing/2016/5/14/chartex" xmlns:mc="http://schemas.openxmlformats.org/markup-compatibility/2006" xmlns:aink="http://schemas.microsoft.com/office/drawing/2016/ink" xmlns:am3d="http://schemas.microsoft.com/office/drawing/2017/model3d" xmlns:o="urn:schemas-microsoft-com:office:office" xmlns:r="http://schemas.openxmlformats.org/officeDocument/2006/relationships" xmlns:m="http://schemas.openxmlformats.org/officeDocument/2006/math" xmlns:v="urn:schemas-microsoft-com:vml" xmlns:wp14="http://schemas.microsoft.com/office/word/2010/wordprocessingDrawing" xmlns:wp="http://schemas.openxmlformats.org/drawingml/2006/wordprocessingDrawing" xmlns:w10="urn:schemas-microsoft-com:office:word" xmlns:w="http://schemas.openxmlformats.org/wordprocessingml/2006/main" xmlns:w14="http://schemas.microsoft.com/office/word/2010/wordml" xmlns:w15="http://schemas.microsoft.com/office/word/2012/wordml" xmlns:w16cid="http://schemas.microsoft.com/office/word/2016/wordml/cid" xmlns:w16se="http://schemas.microsoft.com/office/word/2015/wordml/symex" xmlns:wpg="http://schemas.microsoft.com/office/word/2010/wordprocessingGroup" xmlns:wpi="http://schemas.microsoft.com/office/word/2010/wordprocessingInk" xmlns:wne="http://schemas.microsoft.com/office/word/2006/wordml" xmlns:wps="http://schemas.microsoft.com/office/word/2010/wordprocessingShape" mc:Ignorable="w14 w15 w16se w16cid wp14">
   <w:abstractNum w:abstractNumId="0" w15:restartNumberingAfterBreak="0">
     <w:nsid w:val="FFFFFF89"/>
     <w:multiLevelType w:val="singleLevel"/>
@@ -4757,7 +4547,7 @@
 </file>
 
 <file path=word/styles.xml><?xml version="1.0" encoding="utf-8"?>
-<w:styles xmlns:mc="http://schemas.openxmlformats.org/markup-compatibility/2006" xmlns:r="http://schemas.openxmlformats.org/officeDocument/2006/relationships" xmlns:w="http://schemas.openxmlformats.org/wordprocessingml/2006/main" xmlns:w14="http://schemas.microsoft.com/office/word/2010/wordml" xmlns:w15="http://schemas.microsoft.com/office/word/2012/wordml" xmlns:w16cex="http://schemas.microsoft.com/office/word/2018/wordml/cex" xmlns:w16cid="http://schemas.microsoft.com/office/word/2016/wordml/cid" xmlns:w16="http://schemas.microsoft.com/office/word/2018/wordml" xmlns:w16se="http://schemas.microsoft.com/office/word/2015/wordml/symex" mc:Ignorable="w14 w15 w16se w16cid w16 w16cex">
+<w:styles xmlns:mc="http://schemas.openxmlformats.org/markup-compatibility/2006" xmlns:r="http://schemas.openxmlformats.org/officeDocument/2006/relationships" xmlns:w="http://schemas.openxmlformats.org/wordprocessingml/2006/main" xmlns:w14="http://schemas.microsoft.com/office/word/2010/wordml" xmlns:w15="http://schemas.microsoft.com/office/word/2012/wordml" xmlns:w16cid="http://schemas.microsoft.com/office/word/2016/wordml/cid" xmlns:w16se="http://schemas.microsoft.com/office/word/2015/wordml/symex" mc:Ignorable="w14 w15 w16se w16cid">
   <w:docDefaults>
     <w:rPrDefault>
       <w:rPr>
@@ -4774,7 +4564,7 @@
       </w:pPr>
     </w:pPrDefault>
   </w:docDefaults>
-  <w:latentStyles w:defLockedState="0" w:defUIPriority="99" w:defSemiHidden="0" w:defUnhideWhenUsed="0" w:defQFormat="0" w:count="376">
+  <w:latentStyles w:defLockedState="0" w:defUIPriority="99" w:defSemiHidden="0" w:defUnhideWhenUsed="0" w:defQFormat="0" w:count="377">
     <w:lsdException w:name="Normal" w:uiPriority="0" w:qFormat="1"/>
     <w:lsdException w:name="heading 1" w:uiPriority="9" w:qFormat="1"/>
     <w:lsdException w:name="heading 2" w:semiHidden="1" w:uiPriority="9" w:unhideWhenUsed="1" w:qFormat="1"/>
@@ -4880,7 +4670,6 @@
     <w:lsdException w:name="HTML Sample" w:semiHidden="1" w:unhideWhenUsed="1"/>
     <w:lsdException w:name="HTML Typewriter" w:semiHidden="1" w:unhideWhenUsed="1"/>
     <w:lsdException w:name="HTML Variable" w:semiHidden="1" w:unhideWhenUsed="1"/>
-    <w:lsdException w:name="Normal Table" w:semiHidden="1" w:unhideWhenUsed="1"/>
     <w:lsdException w:name="annotation subject" w:semiHidden="1" w:unhideWhenUsed="1"/>
     <w:lsdException w:name="No List" w:semiHidden="1" w:unhideWhenUsed="1"/>
     <w:lsdException w:name="Outline List 1" w:semiHidden="1" w:unhideWhenUsed="1"/>
@@ -4927,10 +4716,8 @@
     <w:lsdException w:name="Table Subtle 2" w:semiHidden="1" w:unhideWhenUsed="1"/>
     <w:lsdException w:name="Table Web 1" w:semiHidden="1" w:unhideWhenUsed="1"/>
     <w:lsdException w:name="Table Web 2" w:semiHidden="1" w:unhideWhenUsed="1"/>
-    <w:lsdException w:name="Table Web 3" w:semiHidden="1" w:unhideWhenUsed="1"/>
     <w:lsdException w:name="Balloon Text" w:semiHidden="1" w:unhideWhenUsed="1"/>
     <w:lsdException w:name="Table Grid" w:uiPriority="39"/>
-    <w:lsdException w:name="Table Theme" w:semiHidden="1" w:unhideWhenUsed="1"/>
     <w:lsdException w:name="Placeholder Text" w:semiHidden="1"/>
     <w:lsdException w:name="No Spacing" w:uiPriority="1" w:qFormat="1"/>
     <w:lsdException w:name="Light Shading" w:uiPriority="60"/>
@@ -5151,6 +4938,7 @@
     <w:lsdException w:name="Hashtag" w:semiHidden="1" w:unhideWhenUsed="1"/>
     <w:lsdException w:name="Unresolved Mention" w:semiHidden="1" w:unhideWhenUsed="1"/>
     <w:lsdException w:name="Smart Link" w:semiHidden="1" w:unhideWhenUsed="1"/>
+    <w:lsdException w:name="Smart Link Error" w:semiHidden="1" w:unhideWhenUsed="1"/>
   </w:latentStyles>
   <w:style w:type="paragraph" w:default="1" w:styleId="Normal">
     <w:name w:val="Normal"/>

</xml_diff>